<commit_message>
Finalizar documentación de artículo
</commit_message>
<xml_diff>
--- a/Yeriel/Hito 2/Descripciones.docx
+++ b/Yeriel/Hito 2/Descripciones.docx
@@ -1504,10 +1504,7 @@
               <w:t>A</w:t>
             </w:r>
             <w:r>
-              <w:t>-</w:t>
-            </w:r>
-            <w:r>
-              <w:t>DBA</w:t>
+              <w:t>-DBA</w:t>
             </w:r>
           </w:p>
         </w:tc>
@@ -2742,8 +2739,6 @@
             <w:r>
               <w:t>Artículo</w:t>
             </w:r>
-            <w:bookmarkStart w:id="0" w:name="_GoBack"/>
-            <w:bookmarkEnd w:id="0"/>
           </w:p>
         </w:tc>
       </w:tr>
@@ -2815,7 +2810,1371 @@
         </w:tc>
       </w:tr>
     </w:tbl>
-    <w:p/>
+    <w:p>
+      <w:pPr>
+        <w:pStyle w:val="Heading1"/>
+        <w:rPr>
+          <w:lang w:val="es-MX"/>
+        </w:rPr>
+      </w:pPr>
+      <w:r>
+        <w:rPr>
+          <w:lang w:val="es-MX"/>
+        </w:rPr>
+        <w:lastRenderedPageBreak/>
+        <w:t>Modificar cliente</w:t>
+      </w:r>
+    </w:p>
+    <w:tbl>
+      <w:tblPr>
+        <w:tblW w:w="9923" w:type="dxa"/>
+        <w:tblInd w:w="-3" w:type="dxa"/>
+        <w:tblLayout w:type="fixed"/>
+        <w:tblCellMar>
+          <w:left w:w="10" w:type="dxa"/>
+          <w:right w:w="10" w:type="dxa"/>
+        </w:tblCellMar>
+        <w:tblLook w:val="04A0" w:firstRow="1" w:lastRow="0" w:firstColumn="1" w:lastColumn="0" w:noHBand="0" w:noVBand="1"/>
+      </w:tblPr>
+      <w:tblGrid>
+        <w:gridCol w:w="1985"/>
+        <w:gridCol w:w="7938"/>
+      </w:tblGrid>
+      <w:tr>
+        <w:trPr>
+          <w:trHeight w:val="282"/>
+        </w:trPr>
+        <w:tc>
+          <w:tcPr>
+            <w:tcW w:w="1985" w:type="dxa"/>
+            <w:tcBorders>
+              <w:top w:val="single" w:sz="2" w:space="0" w:color="000000"/>
+              <w:left w:val="single" w:sz="2" w:space="0" w:color="000000"/>
+              <w:bottom w:val="single" w:sz="2" w:space="0" w:color="000000"/>
+              <w:right w:val="nil"/>
+            </w:tcBorders>
+            <w:tcMar>
+              <w:top w:w="55" w:type="dxa"/>
+              <w:left w:w="55" w:type="dxa"/>
+              <w:bottom w:w="55" w:type="dxa"/>
+              <w:right w:w="55" w:type="dxa"/>
+            </w:tcMar>
+            <w:hideMark/>
+          </w:tcPr>
+          <w:p>
+            <w:pPr>
+              <w:pStyle w:val="TableContents"/>
+              <w:jc w:val="right"/>
+              <w:rPr>
+                <w:b/>
+                <w:bCs/>
+              </w:rPr>
+            </w:pPr>
+            <w:r>
+              <w:rPr>
+                <w:b/>
+                <w:bCs/>
+              </w:rPr>
+              <w:t>ID:</w:t>
+            </w:r>
+          </w:p>
+        </w:tc>
+        <w:tc>
+          <w:tcPr>
+            <w:tcW w:w="7938" w:type="dxa"/>
+            <w:tcBorders>
+              <w:top w:val="single" w:sz="2" w:space="0" w:color="000000"/>
+              <w:left w:val="single" w:sz="2" w:space="0" w:color="000000"/>
+              <w:bottom w:val="single" w:sz="2" w:space="0" w:color="000000"/>
+              <w:right w:val="single" w:sz="2" w:space="0" w:color="000000"/>
+            </w:tcBorders>
+            <w:tcMar>
+              <w:top w:w="55" w:type="dxa"/>
+              <w:left w:w="55" w:type="dxa"/>
+              <w:bottom w:w="55" w:type="dxa"/>
+              <w:right w:w="55" w:type="dxa"/>
+            </w:tcMar>
+            <w:vAlign w:val="center"/>
+          </w:tcPr>
+          <w:p>
+            <w:pPr>
+              <w:pStyle w:val="TableContents"/>
+            </w:pPr>
+            <w:r>
+              <w:t>CU-C-M</w:t>
+            </w:r>
+            <w:r>
+              <w:t>A</w:t>
+            </w:r>
+          </w:p>
+        </w:tc>
+      </w:tr>
+      <w:tr>
+        <w:trPr>
+          <w:trHeight w:val="298"/>
+        </w:trPr>
+        <w:tc>
+          <w:tcPr>
+            <w:tcW w:w="1985" w:type="dxa"/>
+            <w:tcBorders>
+              <w:top w:val="nil"/>
+              <w:left w:val="single" w:sz="2" w:space="0" w:color="000000"/>
+              <w:bottom w:val="single" w:sz="2" w:space="0" w:color="000000"/>
+              <w:right w:val="nil"/>
+            </w:tcBorders>
+            <w:tcMar>
+              <w:top w:w="55" w:type="dxa"/>
+              <w:left w:w="55" w:type="dxa"/>
+              <w:bottom w:w="55" w:type="dxa"/>
+              <w:right w:w="55" w:type="dxa"/>
+            </w:tcMar>
+            <w:hideMark/>
+          </w:tcPr>
+          <w:p>
+            <w:pPr>
+              <w:pStyle w:val="TableContents"/>
+              <w:jc w:val="right"/>
+              <w:rPr>
+                <w:b/>
+                <w:bCs/>
+              </w:rPr>
+            </w:pPr>
+            <w:r>
+              <w:rPr>
+                <w:b/>
+                <w:bCs/>
+              </w:rPr>
+              <w:t>Nombre:</w:t>
+            </w:r>
+          </w:p>
+        </w:tc>
+        <w:tc>
+          <w:tcPr>
+            <w:tcW w:w="7938" w:type="dxa"/>
+            <w:tcBorders>
+              <w:top w:val="nil"/>
+              <w:left w:val="single" w:sz="2" w:space="0" w:color="000000"/>
+              <w:bottom w:val="single" w:sz="2" w:space="0" w:color="000000"/>
+              <w:right w:val="single" w:sz="2" w:space="0" w:color="000000"/>
+            </w:tcBorders>
+            <w:tcMar>
+              <w:top w:w="55" w:type="dxa"/>
+              <w:left w:w="55" w:type="dxa"/>
+              <w:bottom w:w="55" w:type="dxa"/>
+              <w:right w:w="55" w:type="dxa"/>
+            </w:tcMar>
+            <w:vAlign w:val="center"/>
+          </w:tcPr>
+          <w:p>
+            <w:pPr>
+              <w:pStyle w:val="TableContents"/>
+            </w:pPr>
+            <w:r>
+              <w:t xml:space="preserve">Modificar </w:t>
+            </w:r>
+            <w:r>
+              <w:t>artículo</w:t>
+            </w:r>
+          </w:p>
+        </w:tc>
+      </w:tr>
+      <w:tr>
+        <w:trPr>
+          <w:trHeight w:val="298"/>
+        </w:trPr>
+        <w:tc>
+          <w:tcPr>
+            <w:tcW w:w="1985" w:type="dxa"/>
+            <w:tcBorders>
+              <w:top w:val="nil"/>
+              <w:left w:val="single" w:sz="2" w:space="0" w:color="000000"/>
+              <w:bottom w:val="single" w:sz="2" w:space="0" w:color="000000"/>
+              <w:right w:val="nil"/>
+            </w:tcBorders>
+            <w:tcMar>
+              <w:top w:w="55" w:type="dxa"/>
+              <w:left w:w="55" w:type="dxa"/>
+              <w:bottom w:w="55" w:type="dxa"/>
+              <w:right w:w="55" w:type="dxa"/>
+            </w:tcMar>
+            <w:hideMark/>
+          </w:tcPr>
+          <w:p>
+            <w:pPr>
+              <w:pStyle w:val="TableContents"/>
+              <w:jc w:val="right"/>
+              <w:rPr>
+                <w:b/>
+                <w:bCs/>
+              </w:rPr>
+            </w:pPr>
+            <w:r>
+              <w:rPr>
+                <w:b/>
+                <w:bCs/>
+              </w:rPr>
+              <w:t>Autor:</w:t>
+            </w:r>
+          </w:p>
+        </w:tc>
+        <w:tc>
+          <w:tcPr>
+            <w:tcW w:w="7938" w:type="dxa"/>
+            <w:tcBorders>
+              <w:top w:val="nil"/>
+              <w:left w:val="single" w:sz="2" w:space="0" w:color="000000"/>
+              <w:bottom w:val="single" w:sz="2" w:space="0" w:color="000000"/>
+              <w:right w:val="single" w:sz="2" w:space="0" w:color="000000"/>
+            </w:tcBorders>
+            <w:tcMar>
+              <w:top w:w="55" w:type="dxa"/>
+              <w:left w:w="55" w:type="dxa"/>
+              <w:bottom w:w="55" w:type="dxa"/>
+              <w:right w:w="55" w:type="dxa"/>
+            </w:tcMar>
+            <w:vAlign w:val="center"/>
+          </w:tcPr>
+          <w:p>
+            <w:pPr>
+              <w:pStyle w:val="TableContents"/>
+            </w:pPr>
+            <w:proofErr w:type="spellStart"/>
+            <w:r>
+              <w:t>Yeriel</w:t>
+            </w:r>
+            <w:proofErr w:type="spellEnd"/>
+            <w:r>
+              <w:t xml:space="preserve"> Armando Zamora Ortiz</w:t>
+            </w:r>
+          </w:p>
+        </w:tc>
+      </w:tr>
+      <w:tr>
+        <w:trPr>
+          <w:trHeight w:val="316"/>
+        </w:trPr>
+        <w:tc>
+          <w:tcPr>
+            <w:tcW w:w="1985" w:type="dxa"/>
+            <w:tcBorders>
+              <w:top w:val="nil"/>
+              <w:left w:val="single" w:sz="2" w:space="0" w:color="000000"/>
+              <w:bottom w:val="single" w:sz="2" w:space="0" w:color="000000"/>
+              <w:right w:val="nil"/>
+            </w:tcBorders>
+            <w:tcMar>
+              <w:top w:w="55" w:type="dxa"/>
+              <w:left w:w="55" w:type="dxa"/>
+              <w:bottom w:w="55" w:type="dxa"/>
+              <w:right w:w="55" w:type="dxa"/>
+            </w:tcMar>
+            <w:hideMark/>
+          </w:tcPr>
+          <w:p>
+            <w:pPr>
+              <w:pStyle w:val="TableContents"/>
+              <w:jc w:val="right"/>
+              <w:rPr>
+                <w:b/>
+                <w:bCs/>
+              </w:rPr>
+            </w:pPr>
+            <w:r>
+              <w:rPr>
+                <w:b/>
+                <w:bCs/>
+              </w:rPr>
+              <w:t>Fecha de creación:</w:t>
+            </w:r>
+          </w:p>
+        </w:tc>
+        <w:tc>
+          <w:tcPr>
+            <w:tcW w:w="7938" w:type="dxa"/>
+            <w:tcBorders>
+              <w:top w:val="nil"/>
+              <w:left w:val="single" w:sz="2" w:space="0" w:color="000000"/>
+              <w:bottom w:val="single" w:sz="2" w:space="0" w:color="000000"/>
+              <w:right w:val="single" w:sz="2" w:space="0" w:color="000000"/>
+            </w:tcBorders>
+            <w:tcMar>
+              <w:top w:w="55" w:type="dxa"/>
+              <w:left w:w="55" w:type="dxa"/>
+              <w:bottom w:w="55" w:type="dxa"/>
+              <w:right w:w="55" w:type="dxa"/>
+            </w:tcMar>
+            <w:vAlign w:val="center"/>
+          </w:tcPr>
+          <w:p>
+            <w:pPr>
+              <w:pStyle w:val="TableContents"/>
+            </w:pPr>
+            <w:r>
+              <w:t>22</w:t>
+            </w:r>
+            <w:r>
+              <w:t>/</w:t>
+            </w:r>
+            <w:r>
+              <w:t>Mayo</w:t>
+            </w:r>
+            <w:r>
+              <w:t>/2019</w:t>
+            </w:r>
+          </w:p>
+        </w:tc>
+      </w:tr>
+      <w:tr>
+        <w:trPr>
+          <w:trHeight w:val="582"/>
+        </w:trPr>
+        <w:tc>
+          <w:tcPr>
+            <w:tcW w:w="1985" w:type="dxa"/>
+            <w:tcBorders>
+              <w:top w:val="nil"/>
+              <w:left w:val="single" w:sz="2" w:space="0" w:color="000000"/>
+              <w:bottom w:val="single" w:sz="2" w:space="0" w:color="000000"/>
+              <w:right w:val="nil"/>
+            </w:tcBorders>
+            <w:tcMar>
+              <w:top w:w="55" w:type="dxa"/>
+              <w:left w:w="55" w:type="dxa"/>
+              <w:bottom w:w="55" w:type="dxa"/>
+              <w:right w:w="55" w:type="dxa"/>
+            </w:tcMar>
+            <w:hideMark/>
+          </w:tcPr>
+          <w:p>
+            <w:pPr>
+              <w:pStyle w:val="TableContents"/>
+              <w:jc w:val="right"/>
+              <w:rPr>
+                <w:b/>
+                <w:bCs/>
+              </w:rPr>
+            </w:pPr>
+            <w:r>
+              <w:rPr>
+                <w:b/>
+                <w:bCs/>
+              </w:rPr>
+              <w:t>Fecha de Actualización:</w:t>
+            </w:r>
+          </w:p>
+        </w:tc>
+        <w:tc>
+          <w:tcPr>
+            <w:tcW w:w="7938" w:type="dxa"/>
+            <w:tcBorders>
+              <w:top w:val="nil"/>
+              <w:left w:val="single" w:sz="2" w:space="0" w:color="000000"/>
+              <w:bottom w:val="single" w:sz="2" w:space="0" w:color="000000"/>
+              <w:right w:val="single" w:sz="2" w:space="0" w:color="000000"/>
+            </w:tcBorders>
+            <w:tcMar>
+              <w:top w:w="55" w:type="dxa"/>
+              <w:left w:w="55" w:type="dxa"/>
+              <w:bottom w:w="55" w:type="dxa"/>
+              <w:right w:w="55" w:type="dxa"/>
+            </w:tcMar>
+            <w:vAlign w:val="center"/>
+          </w:tcPr>
+          <w:p>
+            <w:pPr>
+              <w:pStyle w:val="TableContents"/>
+            </w:pPr>
+            <w:r>
+              <w:t>30</w:t>
+            </w:r>
+            <w:r>
+              <w:t>/</w:t>
+            </w:r>
+            <w:r>
+              <w:t>Mayo</w:t>
+            </w:r>
+            <w:r>
+              <w:t>/2019</w:t>
+            </w:r>
+          </w:p>
+        </w:tc>
+      </w:tr>
+      <w:tr>
+        <w:trPr>
+          <w:trHeight w:val="298"/>
+        </w:trPr>
+        <w:tc>
+          <w:tcPr>
+            <w:tcW w:w="1985" w:type="dxa"/>
+            <w:tcBorders>
+              <w:top w:val="nil"/>
+              <w:left w:val="single" w:sz="2" w:space="0" w:color="000000"/>
+              <w:bottom w:val="single" w:sz="2" w:space="0" w:color="000000"/>
+              <w:right w:val="nil"/>
+            </w:tcBorders>
+            <w:tcMar>
+              <w:top w:w="55" w:type="dxa"/>
+              <w:left w:w="55" w:type="dxa"/>
+              <w:bottom w:w="55" w:type="dxa"/>
+              <w:right w:w="55" w:type="dxa"/>
+            </w:tcMar>
+            <w:hideMark/>
+          </w:tcPr>
+          <w:p>
+            <w:pPr>
+              <w:pStyle w:val="TableContents"/>
+              <w:jc w:val="right"/>
+              <w:rPr>
+                <w:b/>
+                <w:bCs/>
+              </w:rPr>
+            </w:pPr>
+            <w:r>
+              <w:rPr>
+                <w:b/>
+                <w:bCs/>
+              </w:rPr>
+              <w:t>Descripción:</w:t>
+            </w:r>
+          </w:p>
+        </w:tc>
+        <w:tc>
+          <w:tcPr>
+            <w:tcW w:w="7938" w:type="dxa"/>
+            <w:tcBorders>
+              <w:top w:val="nil"/>
+              <w:left w:val="single" w:sz="2" w:space="0" w:color="000000"/>
+              <w:bottom w:val="single" w:sz="2" w:space="0" w:color="000000"/>
+              <w:right w:val="single" w:sz="2" w:space="0" w:color="000000"/>
+            </w:tcBorders>
+            <w:tcMar>
+              <w:top w:w="55" w:type="dxa"/>
+              <w:left w:w="55" w:type="dxa"/>
+              <w:bottom w:w="55" w:type="dxa"/>
+              <w:right w:w="55" w:type="dxa"/>
+            </w:tcMar>
+            <w:vAlign w:val="center"/>
+          </w:tcPr>
+          <w:p>
+            <w:pPr>
+              <w:pStyle w:val="TableContents"/>
+            </w:pPr>
+            <w:r>
+              <w:t xml:space="preserve">El usuario actualiza la información del </w:t>
+            </w:r>
+            <w:r>
+              <w:t>artículo</w:t>
+            </w:r>
+            <w:r>
+              <w:t>.</w:t>
+            </w:r>
+          </w:p>
+        </w:tc>
+      </w:tr>
+      <w:tr>
+        <w:trPr>
+          <w:trHeight w:val="298"/>
+        </w:trPr>
+        <w:tc>
+          <w:tcPr>
+            <w:tcW w:w="1985" w:type="dxa"/>
+            <w:tcBorders>
+              <w:top w:val="nil"/>
+              <w:left w:val="single" w:sz="2" w:space="0" w:color="000000"/>
+              <w:bottom w:val="single" w:sz="2" w:space="0" w:color="000000"/>
+              <w:right w:val="nil"/>
+            </w:tcBorders>
+            <w:tcMar>
+              <w:top w:w="55" w:type="dxa"/>
+              <w:left w:w="55" w:type="dxa"/>
+              <w:bottom w:w="55" w:type="dxa"/>
+              <w:right w:w="55" w:type="dxa"/>
+            </w:tcMar>
+            <w:hideMark/>
+          </w:tcPr>
+          <w:p>
+            <w:pPr>
+              <w:pStyle w:val="TableContents"/>
+              <w:jc w:val="right"/>
+              <w:rPr>
+                <w:b/>
+                <w:bCs/>
+              </w:rPr>
+            </w:pPr>
+            <w:r>
+              <w:rPr>
+                <w:b/>
+                <w:bCs/>
+              </w:rPr>
+              <w:t>Actor:</w:t>
+            </w:r>
+          </w:p>
+        </w:tc>
+        <w:tc>
+          <w:tcPr>
+            <w:tcW w:w="7938" w:type="dxa"/>
+            <w:tcBorders>
+              <w:top w:val="nil"/>
+              <w:left w:val="single" w:sz="2" w:space="0" w:color="000000"/>
+              <w:bottom w:val="single" w:sz="2" w:space="0" w:color="000000"/>
+              <w:right w:val="single" w:sz="2" w:space="0" w:color="000000"/>
+            </w:tcBorders>
+            <w:tcMar>
+              <w:top w:w="55" w:type="dxa"/>
+              <w:left w:w="55" w:type="dxa"/>
+              <w:bottom w:w="55" w:type="dxa"/>
+              <w:right w:w="55" w:type="dxa"/>
+            </w:tcMar>
+            <w:vAlign w:val="center"/>
+          </w:tcPr>
+          <w:p>
+            <w:pPr>
+              <w:pStyle w:val="TableContents"/>
+            </w:pPr>
+            <w:r>
+              <w:t>Cajero</w:t>
+            </w:r>
+          </w:p>
+        </w:tc>
+      </w:tr>
+      <w:tr>
+        <w:trPr>
+          <w:trHeight w:val="316"/>
+        </w:trPr>
+        <w:tc>
+          <w:tcPr>
+            <w:tcW w:w="1985" w:type="dxa"/>
+            <w:tcBorders>
+              <w:top w:val="nil"/>
+              <w:left w:val="single" w:sz="2" w:space="0" w:color="000000"/>
+              <w:bottom w:val="single" w:sz="2" w:space="0" w:color="000000"/>
+              <w:right w:val="nil"/>
+            </w:tcBorders>
+            <w:tcMar>
+              <w:top w:w="55" w:type="dxa"/>
+              <w:left w:w="55" w:type="dxa"/>
+              <w:bottom w:w="55" w:type="dxa"/>
+              <w:right w:w="55" w:type="dxa"/>
+            </w:tcMar>
+            <w:hideMark/>
+          </w:tcPr>
+          <w:p>
+            <w:pPr>
+              <w:pStyle w:val="TableContents"/>
+              <w:jc w:val="right"/>
+              <w:rPr>
+                <w:b/>
+                <w:bCs/>
+              </w:rPr>
+            </w:pPr>
+            <w:r>
+              <w:rPr>
+                <w:b/>
+                <w:bCs/>
+              </w:rPr>
+              <w:t>Frecuencia de uso:</w:t>
+            </w:r>
+          </w:p>
+        </w:tc>
+        <w:tc>
+          <w:tcPr>
+            <w:tcW w:w="7938" w:type="dxa"/>
+            <w:tcBorders>
+              <w:top w:val="nil"/>
+              <w:left w:val="single" w:sz="2" w:space="0" w:color="000000"/>
+              <w:bottom w:val="single" w:sz="2" w:space="0" w:color="000000"/>
+              <w:right w:val="single" w:sz="2" w:space="0" w:color="000000"/>
+            </w:tcBorders>
+            <w:tcMar>
+              <w:top w:w="55" w:type="dxa"/>
+              <w:left w:w="55" w:type="dxa"/>
+              <w:bottom w:w="55" w:type="dxa"/>
+              <w:right w:w="55" w:type="dxa"/>
+            </w:tcMar>
+            <w:vAlign w:val="center"/>
+          </w:tcPr>
+          <w:p>
+            <w:pPr>
+              <w:pStyle w:val="TableContents"/>
+              <w:numPr>
+                <w:ilvl w:val="0"/>
+                <w:numId w:val="1"/>
+              </w:numPr>
+            </w:pPr>
+            <w:r>
+              <w:t>3 veces al día</w:t>
+            </w:r>
+          </w:p>
+        </w:tc>
+      </w:tr>
+      <w:tr>
+        <w:trPr>
+          <w:trHeight w:val="316"/>
+        </w:trPr>
+        <w:tc>
+          <w:tcPr>
+            <w:tcW w:w="1985" w:type="dxa"/>
+            <w:tcBorders>
+              <w:top w:val="nil"/>
+              <w:left w:val="single" w:sz="2" w:space="0" w:color="000000"/>
+              <w:bottom w:val="single" w:sz="2" w:space="0" w:color="000000"/>
+              <w:right w:val="nil"/>
+            </w:tcBorders>
+            <w:tcMar>
+              <w:top w:w="55" w:type="dxa"/>
+              <w:left w:w="55" w:type="dxa"/>
+              <w:bottom w:w="55" w:type="dxa"/>
+              <w:right w:w="55" w:type="dxa"/>
+            </w:tcMar>
+            <w:hideMark/>
+          </w:tcPr>
+          <w:p>
+            <w:pPr>
+              <w:pStyle w:val="TableContents"/>
+              <w:jc w:val="right"/>
+              <w:rPr>
+                <w:b/>
+                <w:bCs/>
+              </w:rPr>
+            </w:pPr>
+            <w:r>
+              <w:rPr>
+                <w:b/>
+                <w:bCs/>
+              </w:rPr>
+              <w:t>Disparador:</w:t>
+            </w:r>
+          </w:p>
+        </w:tc>
+        <w:tc>
+          <w:tcPr>
+            <w:tcW w:w="7938" w:type="dxa"/>
+            <w:tcBorders>
+              <w:top w:val="nil"/>
+              <w:left w:val="single" w:sz="2" w:space="0" w:color="000000"/>
+              <w:bottom w:val="single" w:sz="2" w:space="0" w:color="000000"/>
+              <w:right w:val="single" w:sz="2" w:space="0" w:color="000000"/>
+            </w:tcBorders>
+            <w:tcMar>
+              <w:top w:w="55" w:type="dxa"/>
+              <w:left w:w="55" w:type="dxa"/>
+              <w:bottom w:w="55" w:type="dxa"/>
+              <w:right w:w="55" w:type="dxa"/>
+            </w:tcMar>
+            <w:vAlign w:val="center"/>
+          </w:tcPr>
+          <w:p>
+            <w:pPr>
+              <w:pStyle w:val="TableContents"/>
+              <w:numPr>
+                <w:ilvl w:val="0"/>
+                <w:numId w:val="1"/>
+              </w:numPr>
+            </w:pPr>
+            <w:r>
+              <w:t xml:space="preserve">El usuario selecciona “modificar” en la pantalla de buscar </w:t>
+            </w:r>
+            <w:r>
+              <w:t>artículo</w:t>
+            </w:r>
+          </w:p>
+        </w:tc>
+      </w:tr>
+      <w:tr>
+        <w:trPr>
+          <w:trHeight w:val="316"/>
+        </w:trPr>
+        <w:tc>
+          <w:tcPr>
+            <w:tcW w:w="1985" w:type="dxa"/>
+            <w:tcBorders>
+              <w:top w:val="nil"/>
+              <w:left w:val="single" w:sz="2" w:space="0" w:color="000000"/>
+              <w:bottom w:val="single" w:sz="2" w:space="0" w:color="000000"/>
+              <w:right w:val="nil"/>
+            </w:tcBorders>
+            <w:tcMar>
+              <w:top w:w="55" w:type="dxa"/>
+              <w:left w:w="55" w:type="dxa"/>
+              <w:bottom w:w="55" w:type="dxa"/>
+              <w:right w:w="55" w:type="dxa"/>
+            </w:tcMar>
+            <w:hideMark/>
+          </w:tcPr>
+          <w:p>
+            <w:pPr>
+              <w:pStyle w:val="TableContents"/>
+              <w:jc w:val="right"/>
+              <w:rPr>
+                <w:b/>
+                <w:bCs/>
+              </w:rPr>
+            </w:pPr>
+            <w:r>
+              <w:rPr>
+                <w:b/>
+                <w:bCs/>
+              </w:rPr>
+              <w:t>Precondiciones:</w:t>
+            </w:r>
+          </w:p>
+        </w:tc>
+        <w:tc>
+          <w:tcPr>
+            <w:tcW w:w="7938" w:type="dxa"/>
+            <w:tcBorders>
+              <w:top w:val="nil"/>
+              <w:left w:val="single" w:sz="2" w:space="0" w:color="000000"/>
+              <w:bottom w:val="single" w:sz="2" w:space="0" w:color="000000"/>
+              <w:right w:val="single" w:sz="2" w:space="0" w:color="000000"/>
+            </w:tcBorders>
+            <w:tcMar>
+              <w:top w:w="55" w:type="dxa"/>
+              <w:left w:w="55" w:type="dxa"/>
+              <w:bottom w:w="55" w:type="dxa"/>
+              <w:right w:w="55" w:type="dxa"/>
+            </w:tcMar>
+            <w:vAlign w:val="center"/>
+          </w:tcPr>
+          <w:p>
+            <w:pPr>
+              <w:pStyle w:val="TableContents"/>
+              <w:numPr>
+                <w:ilvl w:val="0"/>
+                <w:numId w:val="1"/>
+              </w:numPr>
+            </w:pPr>
+            <w:r>
+              <w:t>PRE-1: Deberá existir una sesión de Cajero en el sistema.</w:t>
+            </w:r>
+          </w:p>
+          <w:p>
+            <w:pPr>
+              <w:pStyle w:val="TableContents"/>
+              <w:numPr>
+                <w:ilvl w:val="0"/>
+                <w:numId w:val="1"/>
+              </w:numPr>
+            </w:pPr>
+            <w:r>
+              <w:t xml:space="preserve">PRE-2: Deberá haber un </w:t>
+            </w:r>
+            <w:r>
+              <w:t>Artículo</w:t>
+            </w:r>
+            <w:r>
+              <w:t xml:space="preserve"> seleccionado.</w:t>
+            </w:r>
+          </w:p>
+        </w:tc>
+      </w:tr>
+      <w:tr>
+        <w:trPr>
+          <w:trHeight w:val="582"/>
+        </w:trPr>
+        <w:tc>
+          <w:tcPr>
+            <w:tcW w:w="1985" w:type="dxa"/>
+            <w:tcBorders>
+              <w:top w:val="nil"/>
+              <w:left w:val="single" w:sz="2" w:space="0" w:color="000000"/>
+              <w:bottom w:val="single" w:sz="2" w:space="0" w:color="000000"/>
+              <w:right w:val="nil"/>
+            </w:tcBorders>
+            <w:tcMar>
+              <w:top w:w="55" w:type="dxa"/>
+              <w:left w:w="55" w:type="dxa"/>
+              <w:bottom w:w="55" w:type="dxa"/>
+              <w:right w:w="55" w:type="dxa"/>
+            </w:tcMar>
+            <w:hideMark/>
+          </w:tcPr>
+          <w:p>
+            <w:pPr>
+              <w:pStyle w:val="TableContents"/>
+              <w:jc w:val="right"/>
+              <w:rPr>
+                <w:b/>
+                <w:bCs/>
+              </w:rPr>
+            </w:pPr>
+            <w:r>
+              <w:rPr>
+                <w:b/>
+                <w:bCs/>
+              </w:rPr>
+              <w:t>Flujo normal:</w:t>
+            </w:r>
+          </w:p>
+        </w:tc>
+        <w:tc>
+          <w:tcPr>
+            <w:tcW w:w="7938" w:type="dxa"/>
+            <w:tcBorders>
+              <w:top w:val="nil"/>
+              <w:left w:val="single" w:sz="2" w:space="0" w:color="000000"/>
+              <w:bottom w:val="single" w:sz="2" w:space="0" w:color="000000"/>
+              <w:right w:val="single" w:sz="2" w:space="0" w:color="000000"/>
+            </w:tcBorders>
+            <w:tcMar>
+              <w:top w:w="55" w:type="dxa"/>
+              <w:left w:w="55" w:type="dxa"/>
+              <w:bottom w:w="55" w:type="dxa"/>
+              <w:right w:w="55" w:type="dxa"/>
+            </w:tcMar>
+            <w:vAlign w:val="center"/>
+          </w:tcPr>
+          <w:p>
+            <w:pPr>
+              <w:pStyle w:val="TableContents"/>
+            </w:pPr>
+            <w:r>
+              <w:t xml:space="preserve">FN: El usuario actualiza los datos del </w:t>
+            </w:r>
+            <w:r>
+              <w:t>artículo</w:t>
+            </w:r>
+            <w:r>
+              <w:t>.</w:t>
+            </w:r>
+          </w:p>
+          <w:p>
+            <w:pPr>
+              <w:pStyle w:val="TableContents"/>
+              <w:numPr>
+                <w:ilvl w:val="0"/>
+                <w:numId w:val="11"/>
+              </w:numPr>
+            </w:pPr>
+            <w:r>
+              <w:t xml:space="preserve">El sistema muestra la pantalla de registro de información de </w:t>
+            </w:r>
+            <w:r>
+              <w:t>Artículo</w:t>
+            </w:r>
+            <w:r>
+              <w:t>.</w:t>
+            </w:r>
+          </w:p>
+          <w:p>
+            <w:pPr>
+              <w:pStyle w:val="TableContents"/>
+              <w:numPr>
+                <w:ilvl w:val="0"/>
+                <w:numId w:val="11"/>
+              </w:numPr>
+            </w:pPr>
+            <w:r>
+              <w:t>El usuario actualiza los campos y selecciona “Actualizar”. [FA1]</w:t>
+            </w:r>
+          </w:p>
+          <w:p>
+            <w:pPr>
+              <w:pStyle w:val="TableContents"/>
+              <w:numPr>
+                <w:ilvl w:val="0"/>
+                <w:numId w:val="11"/>
+              </w:numPr>
+            </w:pPr>
+            <w:r>
+              <w:t xml:space="preserve">El sistema obtiene el contenido de los campos y los valida. Luego, actualiza al </w:t>
+            </w:r>
+            <w:r>
+              <w:t>Artículo</w:t>
+            </w:r>
+            <w:r>
+              <w:t xml:space="preserve"> en la base de datos. Finalmente notifica que el guardado fue exitoso.  [FA2] [EX1]</w:t>
+            </w:r>
+          </w:p>
+        </w:tc>
+      </w:tr>
+      <w:tr>
+        <w:trPr>
+          <w:trHeight w:val="298"/>
+        </w:trPr>
+        <w:tc>
+          <w:tcPr>
+            <w:tcW w:w="1985" w:type="dxa"/>
+            <w:tcBorders>
+              <w:top w:val="nil"/>
+              <w:left w:val="single" w:sz="2" w:space="0" w:color="000000"/>
+              <w:bottom w:val="single" w:sz="2" w:space="0" w:color="000000"/>
+              <w:right w:val="nil"/>
+            </w:tcBorders>
+            <w:tcMar>
+              <w:top w:w="55" w:type="dxa"/>
+              <w:left w:w="55" w:type="dxa"/>
+              <w:bottom w:w="55" w:type="dxa"/>
+              <w:right w:w="55" w:type="dxa"/>
+            </w:tcMar>
+            <w:hideMark/>
+          </w:tcPr>
+          <w:p>
+            <w:pPr>
+              <w:pStyle w:val="TableContents"/>
+              <w:jc w:val="right"/>
+              <w:rPr>
+                <w:b/>
+                <w:bCs/>
+              </w:rPr>
+            </w:pPr>
+            <w:r>
+              <w:rPr>
+                <w:b/>
+                <w:bCs/>
+              </w:rPr>
+              <w:t>Flujos alternos:</w:t>
+            </w:r>
+          </w:p>
+        </w:tc>
+        <w:tc>
+          <w:tcPr>
+            <w:tcW w:w="7938" w:type="dxa"/>
+            <w:tcBorders>
+              <w:top w:val="nil"/>
+              <w:left w:val="single" w:sz="2" w:space="0" w:color="000000"/>
+              <w:bottom w:val="single" w:sz="2" w:space="0" w:color="000000"/>
+              <w:right w:val="single" w:sz="2" w:space="0" w:color="000000"/>
+            </w:tcBorders>
+            <w:tcMar>
+              <w:top w:w="55" w:type="dxa"/>
+              <w:left w:w="55" w:type="dxa"/>
+              <w:bottom w:w="55" w:type="dxa"/>
+              <w:right w:w="55" w:type="dxa"/>
+            </w:tcMar>
+            <w:vAlign w:val="center"/>
+          </w:tcPr>
+          <w:p>
+            <w:pPr>
+              <w:pStyle w:val="TableContents"/>
+            </w:pPr>
+            <w:r>
+              <w:t>FA1: El usuario cancela.</w:t>
+            </w:r>
+          </w:p>
+          <w:p>
+            <w:pPr>
+              <w:pStyle w:val="TableContents"/>
+              <w:numPr>
+                <w:ilvl w:val="0"/>
+                <w:numId w:val="12"/>
+              </w:numPr>
+            </w:pPr>
+            <w:r>
+              <w:t>El usuario selecciona “Cancelar”.</w:t>
+            </w:r>
+          </w:p>
+          <w:p>
+            <w:pPr>
+              <w:pStyle w:val="TableContents"/>
+              <w:numPr>
+                <w:ilvl w:val="0"/>
+                <w:numId w:val="12"/>
+              </w:numPr>
+            </w:pPr>
+            <w:r>
+              <w:t>El sistema regresa a la pantalla anterior.</w:t>
+            </w:r>
+          </w:p>
+          <w:p>
+            <w:pPr>
+              <w:pStyle w:val="TableContents"/>
+            </w:pPr>
+            <w:r>
+              <w:t>FA2: Los campos son inválidos.</w:t>
+            </w:r>
+          </w:p>
+          <w:p>
+            <w:pPr>
+              <w:pStyle w:val="TableContents"/>
+              <w:numPr>
+                <w:ilvl w:val="0"/>
+                <w:numId w:val="13"/>
+              </w:numPr>
+            </w:pPr>
+            <w:r>
+              <w:t>El sistema muestra un mensaje informando que los datos no son válidos.</w:t>
+            </w:r>
+          </w:p>
+          <w:p>
+            <w:pPr>
+              <w:pStyle w:val="TableContents"/>
+              <w:numPr>
+                <w:ilvl w:val="0"/>
+                <w:numId w:val="13"/>
+              </w:numPr>
+            </w:pPr>
+            <w:r>
+              <w:t>Vuelve a paso 2 de FN.</w:t>
+            </w:r>
+          </w:p>
+        </w:tc>
+      </w:tr>
+      <w:tr>
+        <w:trPr>
+          <w:trHeight w:val="298"/>
+        </w:trPr>
+        <w:tc>
+          <w:tcPr>
+            <w:tcW w:w="1985" w:type="dxa"/>
+            <w:tcBorders>
+              <w:top w:val="nil"/>
+              <w:left w:val="single" w:sz="2" w:space="0" w:color="000000"/>
+              <w:bottom w:val="single" w:sz="2" w:space="0" w:color="000000"/>
+              <w:right w:val="nil"/>
+            </w:tcBorders>
+            <w:tcMar>
+              <w:top w:w="55" w:type="dxa"/>
+              <w:left w:w="55" w:type="dxa"/>
+              <w:bottom w:w="55" w:type="dxa"/>
+              <w:right w:w="55" w:type="dxa"/>
+            </w:tcMar>
+            <w:hideMark/>
+          </w:tcPr>
+          <w:p>
+            <w:pPr>
+              <w:pStyle w:val="TableContents"/>
+              <w:jc w:val="right"/>
+              <w:rPr>
+                <w:b/>
+                <w:bCs/>
+              </w:rPr>
+            </w:pPr>
+            <w:r>
+              <w:rPr>
+                <w:b/>
+                <w:bCs/>
+              </w:rPr>
+              <w:t>Excepciones:</w:t>
+            </w:r>
+          </w:p>
+        </w:tc>
+        <w:tc>
+          <w:tcPr>
+            <w:tcW w:w="7938" w:type="dxa"/>
+            <w:tcBorders>
+              <w:top w:val="nil"/>
+              <w:left w:val="single" w:sz="2" w:space="0" w:color="000000"/>
+              <w:bottom w:val="single" w:sz="2" w:space="0" w:color="000000"/>
+              <w:right w:val="single" w:sz="2" w:space="0" w:color="000000"/>
+            </w:tcBorders>
+            <w:tcMar>
+              <w:top w:w="55" w:type="dxa"/>
+              <w:left w:w="55" w:type="dxa"/>
+              <w:bottom w:w="55" w:type="dxa"/>
+              <w:right w:w="55" w:type="dxa"/>
+            </w:tcMar>
+            <w:vAlign w:val="center"/>
+          </w:tcPr>
+          <w:p>
+            <w:pPr>
+              <w:pStyle w:val="TableContents"/>
+            </w:pPr>
+            <w:r>
+              <w:t>EX1: Error al conectar a la base de datos</w:t>
+            </w:r>
+          </w:p>
+          <w:p>
+            <w:pPr>
+              <w:pStyle w:val="TableContents"/>
+              <w:numPr>
+                <w:ilvl w:val="0"/>
+                <w:numId w:val="14"/>
+              </w:numPr>
+            </w:pPr>
+            <w:r>
+              <w:t>El Sistema muestra un mensaje al Usuario diciendo que hubo un error al acceder a la base de datos y el sistema regresa a la pantalla principal.</w:t>
+            </w:r>
+          </w:p>
+        </w:tc>
+      </w:tr>
+      <w:tr>
+        <w:trPr>
+          <w:trHeight w:val="316"/>
+        </w:trPr>
+        <w:tc>
+          <w:tcPr>
+            <w:tcW w:w="1985" w:type="dxa"/>
+            <w:tcBorders>
+              <w:top w:val="nil"/>
+              <w:left w:val="single" w:sz="2" w:space="0" w:color="000000"/>
+              <w:bottom w:val="single" w:sz="2" w:space="0" w:color="000000"/>
+              <w:right w:val="nil"/>
+            </w:tcBorders>
+            <w:tcMar>
+              <w:top w:w="55" w:type="dxa"/>
+              <w:left w:w="55" w:type="dxa"/>
+              <w:bottom w:w="55" w:type="dxa"/>
+              <w:right w:w="55" w:type="dxa"/>
+            </w:tcMar>
+            <w:hideMark/>
+          </w:tcPr>
+          <w:p>
+            <w:pPr>
+              <w:pStyle w:val="TableContents"/>
+              <w:jc w:val="right"/>
+              <w:rPr>
+                <w:b/>
+                <w:bCs/>
+              </w:rPr>
+            </w:pPr>
+            <w:r>
+              <w:rPr>
+                <w:b/>
+                <w:bCs/>
+              </w:rPr>
+              <w:t>Postcondiciones:</w:t>
+            </w:r>
+          </w:p>
+        </w:tc>
+        <w:tc>
+          <w:tcPr>
+            <w:tcW w:w="7938" w:type="dxa"/>
+            <w:tcBorders>
+              <w:top w:val="nil"/>
+              <w:left w:val="single" w:sz="2" w:space="0" w:color="000000"/>
+              <w:bottom w:val="single" w:sz="2" w:space="0" w:color="000000"/>
+              <w:right w:val="single" w:sz="2" w:space="0" w:color="000000"/>
+            </w:tcBorders>
+            <w:tcMar>
+              <w:top w:w="55" w:type="dxa"/>
+              <w:left w:w="55" w:type="dxa"/>
+              <w:bottom w:w="55" w:type="dxa"/>
+              <w:right w:w="55" w:type="dxa"/>
+            </w:tcMar>
+            <w:vAlign w:val="center"/>
+          </w:tcPr>
+          <w:p>
+            <w:pPr>
+              <w:pStyle w:val="TableContents"/>
+            </w:pPr>
+            <w:r>
+              <w:t>POST-1: Se actualiza exitosamente el cliente en la base de datos.</w:t>
+            </w:r>
+          </w:p>
+        </w:tc>
+      </w:tr>
+      <w:tr>
+        <w:trPr>
+          <w:trHeight w:val="298"/>
+        </w:trPr>
+        <w:tc>
+          <w:tcPr>
+            <w:tcW w:w="1985" w:type="dxa"/>
+            <w:tcBorders>
+              <w:top w:val="nil"/>
+              <w:left w:val="single" w:sz="2" w:space="0" w:color="000000"/>
+              <w:bottom w:val="single" w:sz="2" w:space="0" w:color="000000"/>
+              <w:right w:val="nil"/>
+            </w:tcBorders>
+            <w:tcMar>
+              <w:top w:w="55" w:type="dxa"/>
+              <w:left w:w="55" w:type="dxa"/>
+              <w:bottom w:w="55" w:type="dxa"/>
+              <w:right w:w="55" w:type="dxa"/>
+            </w:tcMar>
+            <w:hideMark/>
+          </w:tcPr>
+          <w:p>
+            <w:pPr>
+              <w:pStyle w:val="TableContents"/>
+              <w:jc w:val="right"/>
+              <w:rPr>
+                <w:b/>
+                <w:bCs/>
+              </w:rPr>
+            </w:pPr>
+            <w:r>
+              <w:rPr>
+                <w:b/>
+                <w:bCs/>
+              </w:rPr>
+              <w:t>Incluye:</w:t>
+            </w:r>
+          </w:p>
+        </w:tc>
+        <w:tc>
+          <w:tcPr>
+            <w:tcW w:w="7938" w:type="dxa"/>
+            <w:tcBorders>
+              <w:top w:val="nil"/>
+              <w:left w:val="single" w:sz="2" w:space="0" w:color="000000"/>
+              <w:bottom w:val="single" w:sz="2" w:space="0" w:color="000000"/>
+              <w:right w:val="single" w:sz="2" w:space="0" w:color="000000"/>
+            </w:tcBorders>
+            <w:tcMar>
+              <w:top w:w="55" w:type="dxa"/>
+              <w:left w:w="55" w:type="dxa"/>
+              <w:bottom w:w="55" w:type="dxa"/>
+              <w:right w:w="55" w:type="dxa"/>
+            </w:tcMar>
+            <w:vAlign w:val="center"/>
+            <w:hideMark/>
+          </w:tcPr>
+          <w:p>
+            <w:pPr>
+              <w:pStyle w:val="TableContents"/>
+              <w:rPr>
+                <w:iCs/>
+              </w:rPr>
+            </w:pPr>
+          </w:p>
+        </w:tc>
+      </w:tr>
+      <w:tr>
+        <w:trPr>
+          <w:trHeight w:val="298"/>
+        </w:trPr>
+        <w:tc>
+          <w:tcPr>
+            <w:tcW w:w="1985" w:type="dxa"/>
+            <w:tcBorders>
+              <w:top w:val="nil"/>
+              <w:left w:val="single" w:sz="2" w:space="0" w:color="000000"/>
+              <w:bottom w:val="single" w:sz="2" w:space="0" w:color="000000"/>
+              <w:right w:val="nil"/>
+            </w:tcBorders>
+            <w:tcMar>
+              <w:top w:w="55" w:type="dxa"/>
+              <w:left w:w="55" w:type="dxa"/>
+              <w:bottom w:w="55" w:type="dxa"/>
+              <w:right w:w="55" w:type="dxa"/>
+            </w:tcMar>
+            <w:hideMark/>
+          </w:tcPr>
+          <w:p>
+            <w:pPr>
+              <w:pStyle w:val="TableContents"/>
+              <w:jc w:val="right"/>
+              <w:rPr>
+                <w:b/>
+                <w:bCs/>
+              </w:rPr>
+            </w:pPr>
+            <w:r>
+              <w:rPr>
+                <w:b/>
+                <w:bCs/>
+              </w:rPr>
+              <w:t>Extiende:</w:t>
+            </w:r>
+          </w:p>
+        </w:tc>
+        <w:tc>
+          <w:tcPr>
+            <w:tcW w:w="7938" w:type="dxa"/>
+            <w:tcBorders>
+              <w:top w:val="nil"/>
+              <w:left w:val="single" w:sz="2" w:space="0" w:color="000000"/>
+              <w:bottom w:val="single" w:sz="2" w:space="0" w:color="000000"/>
+              <w:right w:val="single" w:sz="2" w:space="0" w:color="000000"/>
+            </w:tcBorders>
+            <w:tcMar>
+              <w:top w:w="55" w:type="dxa"/>
+              <w:left w:w="55" w:type="dxa"/>
+              <w:bottom w:w="55" w:type="dxa"/>
+              <w:right w:w="55" w:type="dxa"/>
+            </w:tcMar>
+            <w:vAlign w:val="center"/>
+            <w:hideMark/>
+          </w:tcPr>
+          <w:p>
+            <w:pPr>
+              <w:pStyle w:val="TableContents"/>
+            </w:pPr>
+            <w:r>
+              <w:t>CU-</w:t>
+            </w:r>
+            <w:r>
+              <w:t>A</w:t>
+            </w:r>
+            <w:r>
+              <w:t>-B</w:t>
+            </w:r>
+            <w:r>
+              <w:t>A</w:t>
+            </w:r>
+            <w:r>
+              <w:t xml:space="preserve">: Buscar </w:t>
+            </w:r>
+            <w:r>
+              <w:t>Artículo</w:t>
+            </w:r>
+          </w:p>
+        </w:tc>
+      </w:tr>
+      <w:tr>
+        <w:trPr>
+          <w:trHeight w:val="298"/>
+        </w:trPr>
+        <w:tc>
+          <w:tcPr>
+            <w:tcW w:w="1985" w:type="dxa"/>
+            <w:tcBorders>
+              <w:top w:val="nil"/>
+              <w:left w:val="single" w:sz="2" w:space="0" w:color="000000"/>
+              <w:bottom w:val="single" w:sz="2" w:space="0" w:color="000000"/>
+              <w:right w:val="nil"/>
+            </w:tcBorders>
+            <w:tcMar>
+              <w:top w:w="55" w:type="dxa"/>
+              <w:left w:w="55" w:type="dxa"/>
+              <w:bottom w:w="55" w:type="dxa"/>
+              <w:right w:w="55" w:type="dxa"/>
+            </w:tcMar>
+            <w:hideMark/>
+          </w:tcPr>
+          <w:p>
+            <w:pPr>
+              <w:pStyle w:val="TableContents"/>
+              <w:jc w:val="right"/>
+              <w:rPr>
+                <w:b/>
+                <w:bCs/>
+              </w:rPr>
+            </w:pPr>
+            <w:r>
+              <w:rPr>
+                <w:b/>
+                <w:bCs/>
+              </w:rPr>
+              <w:t>Prioridad:</w:t>
+            </w:r>
+          </w:p>
+        </w:tc>
+        <w:tc>
+          <w:tcPr>
+            <w:tcW w:w="7938" w:type="dxa"/>
+            <w:tcBorders>
+              <w:top w:val="nil"/>
+              <w:left w:val="single" w:sz="2" w:space="0" w:color="000000"/>
+              <w:bottom w:val="single" w:sz="2" w:space="0" w:color="000000"/>
+              <w:right w:val="single" w:sz="2" w:space="0" w:color="000000"/>
+            </w:tcBorders>
+            <w:tcMar>
+              <w:top w:w="55" w:type="dxa"/>
+              <w:left w:w="55" w:type="dxa"/>
+              <w:bottom w:w="55" w:type="dxa"/>
+              <w:right w:w="55" w:type="dxa"/>
+            </w:tcMar>
+            <w:vAlign w:val="center"/>
+            <w:hideMark/>
+          </w:tcPr>
+          <w:p>
+            <w:pPr>
+              <w:pStyle w:val="TableContents"/>
+            </w:pPr>
+            <w:r>
+              <w:t>Media</w:t>
+            </w:r>
+          </w:p>
+        </w:tc>
+      </w:tr>
+    </w:tbl>
+    <w:p>
+      <w:bookmarkStart w:id="0" w:name="_GoBack"/>
+      <w:bookmarkEnd w:id="0"/>
+    </w:p>
     <w:sectPr>
       <w:pgSz w:w="12240" w:h="15840"/>
       <w:pgMar w:top="1440" w:right="1440" w:bottom="1440" w:left="1440" w:header="720" w:footer="720" w:gutter="0"/>
@@ -3120,6 +4479,95 @@
     </w:lvl>
   </w:abstractNum>
   <w:abstractNum w:abstractNumId="3" w15:restartNumberingAfterBreak="0">
+    <w:nsid w:val="3B712553"/>
+    <w:multiLevelType w:val="hybridMultilevel"/>
+    <w:tmpl w:val="5AB07184"/>
+    <w:lvl w:ilvl="0" w:tplc="0409000F">
+      <w:start w:val="1"/>
+      <w:numFmt w:val="decimal"/>
+      <w:lvlText w:val="%1."/>
+      <w:lvlJc w:val="left"/>
+      <w:pPr>
+        <w:ind w:left="720" w:hanging="360"/>
+      </w:pPr>
+      <w:rPr>
+        <w:rFonts w:hint="default"/>
+      </w:rPr>
+    </w:lvl>
+    <w:lvl w:ilvl="1" w:tplc="04090019" w:tentative="1">
+      <w:start w:val="1"/>
+      <w:numFmt w:val="lowerLetter"/>
+      <w:lvlText w:val="%2."/>
+      <w:lvlJc w:val="left"/>
+      <w:pPr>
+        <w:ind w:left="1440" w:hanging="360"/>
+      </w:pPr>
+    </w:lvl>
+    <w:lvl w:ilvl="2" w:tplc="0409001B" w:tentative="1">
+      <w:start w:val="1"/>
+      <w:numFmt w:val="lowerRoman"/>
+      <w:lvlText w:val="%3."/>
+      <w:lvlJc w:val="right"/>
+      <w:pPr>
+        <w:ind w:left="2160" w:hanging="180"/>
+      </w:pPr>
+    </w:lvl>
+    <w:lvl w:ilvl="3" w:tplc="0409000F" w:tentative="1">
+      <w:start w:val="1"/>
+      <w:numFmt w:val="decimal"/>
+      <w:lvlText w:val="%4."/>
+      <w:lvlJc w:val="left"/>
+      <w:pPr>
+        <w:ind w:left="2880" w:hanging="360"/>
+      </w:pPr>
+    </w:lvl>
+    <w:lvl w:ilvl="4" w:tplc="04090019" w:tentative="1">
+      <w:start w:val="1"/>
+      <w:numFmt w:val="lowerLetter"/>
+      <w:lvlText w:val="%5."/>
+      <w:lvlJc w:val="left"/>
+      <w:pPr>
+        <w:ind w:left="3600" w:hanging="360"/>
+      </w:pPr>
+    </w:lvl>
+    <w:lvl w:ilvl="5" w:tplc="0409001B" w:tentative="1">
+      <w:start w:val="1"/>
+      <w:numFmt w:val="lowerRoman"/>
+      <w:lvlText w:val="%6."/>
+      <w:lvlJc w:val="right"/>
+      <w:pPr>
+        <w:ind w:left="4320" w:hanging="180"/>
+      </w:pPr>
+    </w:lvl>
+    <w:lvl w:ilvl="6" w:tplc="0409000F" w:tentative="1">
+      <w:start w:val="1"/>
+      <w:numFmt w:val="decimal"/>
+      <w:lvlText w:val="%7."/>
+      <w:lvlJc w:val="left"/>
+      <w:pPr>
+        <w:ind w:left="5040" w:hanging="360"/>
+      </w:pPr>
+    </w:lvl>
+    <w:lvl w:ilvl="7" w:tplc="04090019" w:tentative="1">
+      <w:start w:val="1"/>
+      <w:numFmt w:val="lowerLetter"/>
+      <w:lvlText w:val="%8."/>
+      <w:lvlJc w:val="left"/>
+      <w:pPr>
+        <w:ind w:left="5760" w:hanging="360"/>
+      </w:pPr>
+    </w:lvl>
+    <w:lvl w:ilvl="8" w:tplc="0409001B" w:tentative="1">
+      <w:start w:val="1"/>
+      <w:numFmt w:val="lowerRoman"/>
+      <w:lvlText w:val="%9."/>
+      <w:lvlJc w:val="right"/>
+      <w:pPr>
+        <w:ind w:left="6480" w:hanging="180"/>
+      </w:pPr>
+    </w:lvl>
+  </w:abstractNum>
+  <w:abstractNum w:abstractNumId="4" w15:restartNumberingAfterBreak="0">
     <w:nsid w:val="3DA7690F"/>
     <w:multiLevelType w:val="hybridMultilevel"/>
     <w:tmpl w:val="C2469F4A"/>
@@ -3208,7 +4656,7 @@
       </w:pPr>
     </w:lvl>
   </w:abstractNum>
-  <w:abstractNum w:abstractNumId="4" w15:restartNumberingAfterBreak="0">
+  <w:abstractNum w:abstractNumId="5" w15:restartNumberingAfterBreak="0">
     <w:nsid w:val="3DB87C23"/>
     <w:multiLevelType w:val="hybridMultilevel"/>
     <w:tmpl w:val="5C5A4DBC"/>
@@ -3297,7 +4745,7 @@
       </w:pPr>
     </w:lvl>
   </w:abstractNum>
-  <w:abstractNum w:abstractNumId="5" w15:restartNumberingAfterBreak="0">
+  <w:abstractNum w:abstractNumId="6" w15:restartNumberingAfterBreak="0">
     <w:nsid w:val="407A3C7B"/>
     <w:multiLevelType w:val="hybridMultilevel"/>
     <w:tmpl w:val="3BD0FFF0"/>
@@ -3386,7 +4834,96 @@
       </w:pPr>
     </w:lvl>
   </w:abstractNum>
-  <w:abstractNum w:abstractNumId="6" w15:restartNumberingAfterBreak="0">
+  <w:abstractNum w:abstractNumId="7" w15:restartNumberingAfterBreak="0">
+    <w:nsid w:val="4A1302CB"/>
+    <w:multiLevelType w:val="hybridMultilevel"/>
+    <w:tmpl w:val="8110BDEC"/>
+    <w:lvl w:ilvl="0" w:tplc="0409000F">
+      <w:start w:val="1"/>
+      <w:numFmt w:val="decimal"/>
+      <w:lvlText w:val="%1."/>
+      <w:lvlJc w:val="left"/>
+      <w:pPr>
+        <w:ind w:left="720" w:hanging="360"/>
+      </w:pPr>
+      <w:rPr>
+        <w:rFonts w:hint="default"/>
+      </w:rPr>
+    </w:lvl>
+    <w:lvl w:ilvl="1" w:tplc="04090019" w:tentative="1">
+      <w:start w:val="1"/>
+      <w:numFmt w:val="lowerLetter"/>
+      <w:lvlText w:val="%2."/>
+      <w:lvlJc w:val="left"/>
+      <w:pPr>
+        <w:ind w:left="1440" w:hanging="360"/>
+      </w:pPr>
+    </w:lvl>
+    <w:lvl w:ilvl="2" w:tplc="0409001B" w:tentative="1">
+      <w:start w:val="1"/>
+      <w:numFmt w:val="lowerRoman"/>
+      <w:lvlText w:val="%3."/>
+      <w:lvlJc w:val="right"/>
+      <w:pPr>
+        <w:ind w:left="2160" w:hanging="180"/>
+      </w:pPr>
+    </w:lvl>
+    <w:lvl w:ilvl="3" w:tplc="0409000F" w:tentative="1">
+      <w:start w:val="1"/>
+      <w:numFmt w:val="decimal"/>
+      <w:lvlText w:val="%4."/>
+      <w:lvlJc w:val="left"/>
+      <w:pPr>
+        <w:ind w:left="2880" w:hanging="360"/>
+      </w:pPr>
+    </w:lvl>
+    <w:lvl w:ilvl="4" w:tplc="04090019" w:tentative="1">
+      <w:start w:val="1"/>
+      <w:numFmt w:val="lowerLetter"/>
+      <w:lvlText w:val="%5."/>
+      <w:lvlJc w:val="left"/>
+      <w:pPr>
+        <w:ind w:left="3600" w:hanging="360"/>
+      </w:pPr>
+    </w:lvl>
+    <w:lvl w:ilvl="5" w:tplc="0409001B" w:tentative="1">
+      <w:start w:val="1"/>
+      <w:numFmt w:val="lowerRoman"/>
+      <w:lvlText w:val="%6."/>
+      <w:lvlJc w:val="right"/>
+      <w:pPr>
+        <w:ind w:left="4320" w:hanging="180"/>
+      </w:pPr>
+    </w:lvl>
+    <w:lvl w:ilvl="6" w:tplc="0409000F" w:tentative="1">
+      <w:start w:val="1"/>
+      <w:numFmt w:val="decimal"/>
+      <w:lvlText w:val="%7."/>
+      <w:lvlJc w:val="left"/>
+      <w:pPr>
+        <w:ind w:left="5040" w:hanging="360"/>
+      </w:pPr>
+    </w:lvl>
+    <w:lvl w:ilvl="7" w:tplc="04090019" w:tentative="1">
+      <w:start w:val="1"/>
+      <w:numFmt w:val="lowerLetter"/>
+      <w:lvlText w:val="%8."/>
+      <w:lvlJc w:val="left"/>
+      <w:pPr>
+        <w:ind w:left="5760" w:hanging="360"/>
+      </w:pPr>
+    </w:lvl>
+    <w:lvl w:ilvl="8" w:tplc="0409001B" w:tentative="1">
+      <w:start w:val="1"/>
+      <w:numFmt w:val="lowerRoman"/>
+      <w:lvlText w:val="%9."/>
+      <w:lvlJc w:val="right"/>
+      <w:pPr>
+        <w:ind w:left="6480" w:hanging="180"/>
+      </w:pPr>
+    </w:lvl>
+  </w:abstractNum>
+  <w:abstractNum w:abstractNumId="8" w15:restartNumberingAfterBreak="0">
     <w:nsid w:val="522E6B99"/>
     <w:multiLevelType w:val="hybridMultilevel"/>
     <w:tmpl w:val="1A8017BA"/>
@@ -3472,7 +5009,182 @@
       </w:pPr>
     </w:lvl>
   </w:abstractNum>
-  <w:abstractNum w:abstractNumId="7" w15:restartNumberingAfterBreak="0">
+  <w:abstractNum w:abstractNumId="9" w15:restartNumberingAfterBreak="0">
+    <w:nsid w:val="61C045C8"/>
+    <w:multiLevelType w:val="hybridMultilevel"/>
+    <w:tmpl w:val="5C5A4DBC"/>
+    <w:lvl w:ilvl="0" w:tplc="0409000F">
+      <w:start w:val="1"/>
+      <w:numFmt w:val="decimal"/>
+      <w:lvlText w:val="%1."/>
+      <w:lvlJc w:val="left"/>
+      <w:pPr>
+        <w:ind w:left="720" w:hanging="360"/>
+      </w:pPr>
+      <w:rPr>
+        <w:rFonts w:hint="default"/>
+      </w:rPr>
+    </w:lvl>
+    <w:lvl w:ilvl="1" w:tplc="04090019" w:tentative="1">
+      <w:start w:val="1"/>
+      <w:numFmt w:val="lowerLetter"/>
+      <w:lvlText w:val="%2."/>
+      <w:lvlJc w:val="left"/>
+      <w:pPr>
+        <w:ind w:left="1440" w:hanging="360"/>
+      </w:pPr>
+    </w:lvl>
+    <w:lvl w:ilvl="2" w:tplc="0409001B" w:tentative="1">
+      <w:start w:val="1"/>
+      <w:numFmt w:val="lowerRoman"/>
+      <w:lvlText w:val="%3."/>
+      <w:lvlJc w:val="right"/>
+      <w:pPr>
+        <w:ind w:left="2160" w:hanging="180"/>
+      </w:pPr>
+    </w:lvl>
+    <w:lvl w:ilvl="3" w:tplc="0409000F" w:tentative="1">
+      <w:start w:val="1"/>
+      <w:numFmt w:val="decimal"/>
+      <w:lvlText w:val="%4."/>
+      <w:lvlJc w:val="left"/>
+      <w:pPr>
+        <w:ind w:left="2880" w:hanging="360"/>
+      </w:pPr>
+    </w:lvl>
+    <w:lvl w:ilvl="4" w:tplc="04090019" w:tentative="1">
+      <w:start w:val="1"/>
+      <w:numFmt w:val="lowerLetter"/>
+      <w:lvlText w:val="%5."/>
+      <w:lvlJc w:val="left"/>
+      <w:pPr>
+        <w:ind w:left="3600" w:hanging="360"/>
+      </w:pPr>
+    </w:lvl>
+    <w:lvl w:ilvl="5" w:tplc="0409001B" w:tentative="1">
+      <w:start w:val="1"/>
+      <w:numFmt w:val="lowerRoman"/>
+      <w:lvlText w:val="%6."/>
+      <w:lvlJc w:val="right"/>
+      <w:pPr>
+        <w:ind w:left="4320" w:hanging="180"/>
+      </w:pPr>
+    </w:lvl>
+    <w:lvl w:ilvl="6" w:tplc="0409000F" w:tentative="1">
+      <w:start w:val="1"/>
+      <w:numFmt w:val="decimal"/>
+      <w:lvlText w:val="%7."/>
+      <w:lvlJc w:val="left"/>
+      <w:pPr>
+        <w:ind w:left="5040" w:hanging="360"/>
+      </w:pPr>
+    </w:lvl>
+    <w:lvl w:ilvl="7" w:tplc="04090019" w:tentative="1">
+      <w:start w:val="1"/>
+      <w:numFmt w:val="lowerLetter"/>
+      <w:lvlText w:val="%8."/>
+      <w:lvlJc w:val="left"/>
+      <w:pPr>
+        <w:ind w:left="5760" w:hanging="360"/>
+      </w:pPr>
+    </w:lvl>
+    <w:lvl w:ilvl="8" w:tplc="0409001B" w:tentative="1">
+      <w:start w:val="1"/>
+      <w:numFmt w:val="lowerRoman"/>
+      <w:lvlText w:val="%9."/>
+      <w:lvlJc w:val="right"/>
+      <w:pPr>
+        <w:ind w:left="6480" w:hanging="180"/>
+      </w:pPr>
+    </w:lvl>
+  </w:abstractNum>
+  <w:abstractNum w:abstractNumId="10" w15:restartNumberingAfterBreak="0">
+    <w:nsid w:val="6F21200A"/>
+    <w:multiLevelType w:val="hybridMultilevel"/>
+    <w:tmpl w:val="B5389C34"/>
+    <w:lvl w:ilvl="0" w:tplc="0409000F">
+      <w:start w:val="1"/>
+      <w:numFmt w:val="decimal"/>
+      <w:lvlText w:val="%1."/>
+      <w:lvlJc w:val="left"/>
+      <w:pPr>
+        <w:ind w:left="720" w:hanging="360"/>
+      </w:pPr>
+    </w:lvl>
+    <w:lvl w:ilvl="1" w:tplc="04090019" w:tentative="1">
+      <w:start w:val="1"/>
+      <w:numFmt w:val="lowerLetter"/>
+      <w:lvlText w:val="%2."/>
+      <w:lvlJc w:val="left"/>
+      <w:pPr>
+        <w:ind w:left="1440" w:hanging="360"/>
+      </w:pPr>
+    </w:lvl>
+    <w:lvl w:ilvl="2" w:tplc="0409001B" w:tentative="1">
+      <w:start w:val="1"/>
+      <w:numFmt w:val="lowerRoman"/>
+      <w:lvlText w:val="%3."/>
+      <w:lvlJc w:val="right"/>
+      <w:pPr>
+        <w:ind w:left="2160" w:hanging="180"/>
+      </w:pPr>
+    </w:lvl>
+    <w:lvl w:ilvl="3" w:tplc="0409000F" w:tentative="1">
+      <w:start w:val="1"/>
+      <w:numFmt w:val="decimal"/>
+      <w:lvlText w:val="%4."/>
+      <w:lvlJc w:val="left"/>
+      <w:pPr>
+        <w:ind w:left="2880" w:hanging="360"/>
+      </w:pPr>
+    </w:lvl>
+    <w:lvl w:ilvl="4" w:tplc="04090019" w:tentative="1">
+      <w:start w:val="1"/>
+      <w:numFmt w:val="lowerLetter"/>
+      <w:lvlText w:val="%5."/>
+      <w:lvlJc w:val="left"/>
+      <w:pPr>
+        <w:ind w:left="3600" w:hanging="360"/>
+      </w:pPr>
+    </w:lvl>
+    <w:lvl w:ilvl="5" w:tplc="0409001B" w:tentative="1">
+      <w:start w:val="1"/>
+      <w:numFmt w:val="lowerRoman"/>
+      <w:lvlText w:val="%6."/>
+      <w:lvlJc w:val="right"/>
+      <w:pPr>
+        <w:ind w:left="4320" w:hanging="180"/>
+      </w:pPr>
+    </w:lvl>
+    <w:lvl w:ilvl="6" w:tplc="0409000F" w:tentative="1">
+      <w:start w:val="1"/>
+      <w:numFmt w:val="decimal"/>
+      <w:lvlText w:val="%7."/>
+      <w:lvlJc w:val="left"/>
+      <w:pPr>
+        <w:ind w:left="5040" w:hanging="360"/>
+      </w:pPr>
+    </w:lvl>
+    <w:lvl w:ilvl="7" w:tplc="04090019" w:tentative="1">
+      <w:start w:val="1"/>
+      <w:numFmt w:val="lowerLetter"/>
+      <w:lvlText w:val="%8."/>
+      <w:lvlJc w:val="left"/>
+      <w:pPr>
+        <w:ind w:left="5760" w:hanging="360"/>
+      </w:pPr>
+    </w:lvl>
+    <w:lvl w:ilvl="8" w:tplc="0409001B" w:tentative="1">
+      <w:start w:val="1"/>
+      <w:numFmt w:val="lowerRoman"/>
+      <w:lvlText w:val="%9."/>
+      <w:lvlJc w:val="right"/>
+      <w:pPr>
+        <w:ind w:left="6480" w:hanging="180"/>
+      </w:pPr>
+    </w:lvl>
+  </w:abstractNum>
+  <w:abstractNum w:abstractNumId="11" w15:restartNumberingAfterBreak="0">
     <w:nsid w:val="6F78200C"/>
     <w:multiLevelType w:val="hybridMultilevel"/>
     <w:tmpl w:val="2E4691B4"/>
@@ -3561,7 +5273,7 @@
       </w:pPr>
     </w:lvl>
   </w:abstractNum>
-  <w:abstractNum w:abstractNumId="8" w15:restartNumberingAfterBreak="0">
+  <w:abstractNum w:abstractNumId="12" w15:restartNumberingAfterBreak="0">
     <w:nsid w:val="708F7A61"/>
     <w:multiLevelType w:val="hybridMultilevel"/>
     <w:tmpl w:val="48E86984"/>
@@ -3647,7 +5359,7 @@
       </w:pPr>
     </w:lvl>
   </w:abstractNum>
-  <w:abstractNum w:abstractNumId="9" w15:restartNumberingAfterBreak="0">
+  <w:abstractNum w:abstractNumId="13" w15:restartNumberingAfterBreak="0">
     <w:nsid w:val="7D755747"/>
     <w:multiLevelType w:val="hybridMultilevel"/>
     <w:tmpl w:val="6260967E"/>
@@ -3740,31 +5452,43 @@
     <w:abstractNumId w:val="1"/>
   </w:num>
   <w:num w:numId="2">
-    <w:abstractNumId w:val="3"/>
+    <w:abstractNumId w:val="4"/>
   </w:num>
   <w:num w:numId="3">
     <w:abstractNumId w:val="2"/>
   </w:num>
   <w:num w:numId="4">
-    <w:abstractNumId w:val="7"/>
+    <w:abstractNumId w:val="11"/>
   </w:num>
   <w:num w:numId="5">
-    <w:abstractNumId w:val="5"/>
+    <w:abstractNumId w:val="6"/>
   </w:num>
   <w:num w:numId="6">
-    <w:abstractNumId w:val="8"/>
+    <w:abstractNumId w:val="12"/>
   </w:num>
   <w:num w:numId="7">
-    <w:abstractNumId w:val="9"/>
+    <w:abstractNumId w:val="13"/>
   </w:num>
   <w:num w:numId="8">
     <w:abstractNumId w:val="0"/>
   </w:num>
   <w:num w:numId="9">
-    <w:abstractNumId w:val="4"/>
+    <w:abstractNumId w:val="5"/>
   </w:num>
   <w:num w:numId="10">
-    <w:abstractNumId w:val="6"/>
+    <w:abstractNumId w:val="8"/>
+  </w:num>
+  <w:num w:numId="11">
+    <w:abstractNumId w:val="7"/>
+  </w:num>
+  <w:num w:numId="12">
+    <w:abstractNumId w:val="9"/>
+  </w:num>
+  <w:num w:numId="13">
+    <w:abstractNumId w:val="3"/>
+  </w:num>
+  <w:num w:numId="14">
+    <w:abstractNumId w:val="10"/>
   </w:num>
 </w:numbering>
 </file>

</xml_diff>